<commit_message>
Assessment 1st draft roles identified
</commit_message>
<xml_diff>
--- a/CP2408 Assessment Item 1 completed.docx
+++ b/CP2408 Assessment Item 1 completed.docx
@@ -119,7 +119,43 @@
           <w:sz w:val="26"/>
           <w:szCs w:val="26"/>
         </w:rPr>
-        <w:t xml:space="preserve"> to the IT students of James Cook University (JCU). Minimizing the current contact made with JCU staff for all possible job vacancies ie reduce employers sending an email to JCU staff and asking them to disseminate the vacancies; thereby allowing direct contact between employers and students. Allowing students to have a way to forward their resumes which list their skills and qualifications to prospective employers, with minimal effort. Finally, allowing for </w:t>
+        <w:t xml:space="preserve"> to the IT students of James Cook University (JCU). Minimizing the current contact made with JCU </w:t>
+      </w:r>
+      <w:proofErr w:type="gramStart"/>
+      <w:r>
+        <w:rPr>
+          <w:color w:val="auto"/>
+          <w:sz w:val="26"/>
+          <w:szCs w:val="26"/>
+        </w:rPr>
+        <w:t xml:space="preserve">staff for all possible job vacancies </w:t>
+      </w:r>
+      <w:proofErr w:type="spellStart"/>
+      <w:r>
+        <w:rPr>
+          <w:color w:val="auto"/>
+          <w:sz w:val="26"/>
+          <w:szCs w:val="26"/>
+        </w:rPr>
+        <w:t>ie</w:t>
+      </w:r>
+      <w:proofErr w:type="spellEnd"/>
+      <w:r>
+        <w:rPr>
+          <w:color w:val="auto"/>
+          <w:sz w:val="26"/>
+          <w:szCs w:val="26"/>
+        </w:rPr>
+        <w:t xml:space="preserve"> reduce</w:t>
+      </w:r>
+      <w:proofErr w:type="gramEnd"/>
+      <w:r>
+        <w:rPr>
+          <w:color w:val="auto"/>
+          <w:sz w:val="26"/>
+          <w:szCs w:val="26"/>
+        </w:rPr>
+        <w:t xml:space="preserve"> employers sending an email to JCU staff and asking them to disseminate the vacancies; thereby allowing direct contact between employers and students. Allowing students to have a way to forward their resumes which list their skills and qualifications to prospective employers, with minimal effort. Finally, allowing for </w:t>
       </w:r>
       <w:r>
         <w:rPr>
@@ -135,7 +171,25 @@
           <w:sz w:val="26"/>
           <w:szCs w:val="26"/>
         </w:rPr>
-        <w:t xml:space="preserve"> Utilising technology to create </w:t>
+        <w:t xml:space="preserve"> </w:t>
+      </w:r>
+      <w:proofErr w:type="spellStart"/>
+      <w:r>
+        <w:rPr>
+          <w:color w:val="auto"/>
+          <w:sz w:val="26"/>
+          <w:szCs w:val="26"/>
+        </w:rPr>
+        <w:t>Utilising</w:t>
+      </w:r>
+      <w:proofErr w:type="spellEnd"/>
+      <w:r>
+        <w:rPr>
+          <w:color w:val="auto"/>
+          <w:sz w:val="26"/>
+          <w:szCs w:val="26"/>
+        </w:rPr>
+        <w:t xml:space="preserve"> technology to create </w:t>
       </w:r>
       <w:r>
         <w:rPr>
@@ -383,6 +437,7 @@
           <w:szCs w:val="26"/>
         </w:rPr>
       </w:pPr>
+      <w:proofErr w:type="spellStart"/>
       <w:r>
         <w:rPr>
           <w:color w:val="auto"/>
@@ -391,6 +446,7 @@
         </w:rPr>
         <w:t>Glencore</w:t>
       </w:r>
+      <w:proofErr w:type="spellEnd"/>
     </w:p>
     <w:p>
       <w:pPr>
@@ -429,6 +485,7 @@
           <w:szCs w:val="26"/>
         </w:rPr>
       </w:pPr>
+      <w:proofErr w:type="spellStart"/>
       <w:r>
         <w:rPr>
           <w:color w:val="auto"/>
@@ -437,6 +494,7 @@
         </w:rPr>
         <w:t>SafetyCulter</w:t>
       </w:r>
+      <w:proofErr w:type="spellEnd"/>
     </w:p>
     <w:p>
       <w:pPr>
@@ -504,8 +562,18 @@
           <w:sz w:val="26"/>
           <w:szCs w:val="26"/>
         </w:rPr>
-        <w:t>Government Organisations</w:t>
-      </w:r>
+        <w:t xml:space="preserve">Government </w:t>
+      </w:r>
+      <w:proofErr w:type="spellStart"/>
+      <w:r>
+        <w:rPr>
+          <w:color w:val="auto"/>
+          <w:sz w:val="26"/>
+          <w:szCs w:val="26"/>
+        </w:rPr>
+        <w:t>Organisations</w:t>
+      </w:r>
+      <w:proofErr w:type="spellEnd"/>
     </w:p>
     <w:p>
       <w:pPr>
@@ -596,8 +664,18 @@
           <w:sz w:val="26"/>
           <w:szCs w:val="26"/>
         </w:rPr>
-        <w:t>Mining Organisations</w:t>
-      </w:r>
+        <w:t xml:space="preserve">Mining </w:t>
+      </w:r>
+      <w:proofErr w:type="spellStart"/>
+      <w:r>
+        <w:rPr>
+          <w:color w:val="auto"/>
+          <w:sz w:val="26"/>
+          <w:szCs w:val="26"/>
+        </w:rPr>
+        <w:t>Organisations</w:t>
+      </w:r>
+      <w:proofErr w:type="spellEnd"/>
     </w:p>
     <w:p>
       <w:pPr>
@@ -828,19 +906,7 @@
                 <w:i/>
               </w:rPr>
               <w:tab/>
-              <w:t>H</w:t>
-            </w:r>
-            <w:r>
-              <w:rPr>
-                <w:i/>
-              </w:rPr>
-              <w:t>igh on Google</w:t>
-            </w:r>
-            <w:r>
-              <w:rPr>
-                <w:i/>
-              </w:rPr>
-              <w:t xml:space="preserve"> </w:t>
+              <w:t xml:space="preserve">High on Google </w:t>
             </w:r>
             <w:r>
               <w:rPr>
@@ -860,31 +926,14 @@
                 <w:i/>
               </w:rPr>
               <w:tab/>
-              <w:t>L</w:t>
-            </w:r>
-            <w:r>
-              <w:rPr>
-                <w:i/>
-              </w:rPr>
-              <w:t xml:space="preserve">ots of search options to refine </w:t>
-            </w:r>
-            <w:r>
-              <w:rPr>
-                <w:i/>
-              </w:rPr>
-              <w:tab/>
-            </w:r>
-            <w:r>
-              <w:rPr>
-                <w:i/>
-              </w:rPr>
-              <w:t>s</w:t>
-            </w:r>
-            <w:r>
-              <w:rPr>
-                <w:i/>
-              </w:rPr>
-              <w:t>earch for individual</w:t>
+              <w:t xml:space="preserve">Lots of search options to refine </w:t>
+            </w:r>
+            <w:r>
+              <w:rPr>
+                <w:i/>
+              </w:rPr>
+              <w:tab/>
+              <w:t>search for individual</w:t>
             </w:r>
           </w:p>
           <w:p>
@@ -1260,19 +1309,7 @@
               <w:rPr>
                 <w:i/>
               </w:rPr>
-              <w:t>Not h</w:t>
-            </w:r>
-            <w:r>
-              <w:rPr>
-                <w:i/>
-              </w:rPr>
-              <w:t xml:space="preserve">igh on Google </w:t>
-            </w:r>
-            <w:r>
-              <w:rPr>
-                <w:i/>
-              </w:rPr>
-              <w:t>search</w:t>
+              <w:t>Not high on Google search</w:t>
             </w:r>
           </w:p>
           <w:p>
@@ -1534,7 +1571,21 @@
               <w:rPr>
                 <w:i/>
               </w:rPr>
-              <w:t xml:space="preserve"> ie your resume can search </w:t>
+              <w:t xml:space="preserve"> </w:t>
+            </w:r>
+            <w:proofErr w:type="spellStart"/>
+            <w:r>
+              <w:rPr>
+                <w:i/>
+              </w:rPr>
+              <w:t>ie</w:t>
+            </w:r>
+            <w:proofErr w:type="spellEnd"/>
+            <w:r>
+              <w:rPr>
+                <w:i/>
+              </w:rPr>
+              <w:t xml:space="preserve"> your resume can search </w:t>
             </w:r>
             <w:r>
               <w:rPr>
@@ -1555,11 +1606,6 @@
                 <w:i/>
               </w:rPr>
               <w:tab/>
-            </w:r>
-            <w:r>
-              <w:rPr>
-                <w:i/>
-              </w:rPr>
               <w:t>Can upload resume</w:t>
             </w:r>
           </w:p>
@@ -2197,16 +2243,54 @@
           <w:sz w:val="20"/>
           <w:szCs w:val="20"/>
         </w:rPr>
-        <w:t xml:space="preserve">Use the problem statement to brainstorm and prioritise </w:t>
-      </w:r>
-      <w:r>
-        <w:rPr>
-          <w:i/>
+        <w:t xml:space="preserve">Use the problem statement to brainstorm and </w:t>
+      </w:r>
+      <w:proofErr w:type="spellStart"/>
+      <w:r>
+        <w:rPr>
           <w:color w:val="2E75B5"/>
           <w:sz w:val="20"/>
           <w:szCs w:val="20"/>
         </w:rPr>
-        <w:t>a list of the things that you assume about your target users. For example, you might assume that target users might not have basic IT skills. Utilise the “Business Assumptions Worksheet” from the Lean UX textbook to help you discover assumptions.</w:t>
+        <w:t>prioritise</w:t>
+      </w:r>
+      <w:proofErr w:type="spellEnd"/>
+      <w:r>
+        <w:rPr>
+          <w:color w:val="2E75B5"/>
+          <w:sz w:val="20"/>
+          <w:szCs w:val="20"/>
+        </w:rPr>
+        <w:t xml:space="preserve"> </w:t>
+      </w:r>
+      <w:r>
+        <w:rPr>
+          <w:i/>
+          <w:color w:val="2E75B5"/>
+          <w:sz w:val="20"/>
+          <w:szCs w:val="20"/>
+        </w:rPr>
+        <w:t xml:space="preserve">a list of the things that you assume about your target users. For example, you might assume that target users might not have basic IT skills. </w:t>
+      </w:r>
+      <w:proofErr w:type="spellStart"/>
+      <w:r>
+        <w:rPr>
+          <w:i/>
+          <w:color w:val="2E75B5"/>
+          <w:sz w:val="20"/>
+          <w:szCs w:val="20"/>
+        </w:rPr>
+        <w:t>Utilise</w:t>
+      </w:r>
+      <w:proofErr w:type="spellEnd"/>
+      <w:r>
+        <w:rPr>
+          <w:i/>
+          <w:color w:val="2E75B5"/>
+          <w:sz w:val="20"/>
+          <w:szCs w:val="20"/>
+        </w:rPr>
+        <w:t xml:space="preserve"> the “Business Assumptions Worksheet” from the Lean UX textbook to help you discover assumptions.</w:t>
       </w:r>
     </w:p>
     <w:p>
@@ -2246,7 +2330,25 @@
           <w:sz w:val="20"/>
           <w:szCs w:val="20"/>
         </w:rPr>
-        <w:t>Brainstorm a list of outcomes and prioritise them.</w:t>
+        <w:t xml:space="preserve">Brainstorm a list of outcomes and </w:t>
+      </w:r>
+      <w:proofErr w:type="spellStart"/>
+      <w:r>
+        <w:rPr>
+          <w:color w:val="2E75B5"/>
+          <w:sz w:val="20"/>
+          <w:szCs w:val="20"/>
+        </w:rPr>
+        <w:t>prioritise</w:t>
+      </w:r>
+      <w:proofErr w:type="spellEnd"/>
+      <w:r>
+        <w:rPr>
+          <w:color w:val="2E75B5"/>
+          <w:sz w:val="20"/>
+          <w:szCs w:val="20"/>
+        </w:rPr>
+        <w:t xml:space="preserve"> them.</w:t>
       </w:r>
     </w:p>
     <w:p>
@@ -2321,6 +2423,7 @@
         </w:rPr>
         <w:br/>
       </w:r>
+      <w:proofErr w:type="gramStart"/>
       <w:r>
         <w:rPr>
           <w:i/>
@@ -2328,7 +2431,17 @@
           <w:sz w:val="20"/>
           <w:szCs w:val="20"/>
         </w:rPr>
-        <w:t>Based on your assumption statements, create 3-5 targeted hypothesis statements using the hypothesis statement template (page 22 Lean UX) that enable the assumption statements to be tested.</w:t>
+        <w:t>Based</w:t>
+      </w:r>
+      <w:proofErr w:type="gramEnd"/>
+      <w:r>
+        <w:rPr>
+          <w:i/>
+          <w:color w:val="2E75B5"/>
+          <w:sz w:val="20"/>
+          <w:szCs w:val="20"/>
+        </w:rPr>
+        <w:t xml:space="preserve"> on your assumption statements, create 3-5 targeted hypothesis statements using the hypothesis statement template (page 22 Lean UX) that enable the assumption statements to be tested.</w:t>
       </w:r>
     </w:p>
     <w:p>
@@ -2714,7 +2827,21 @@
         <w:rPr>
           <w:color w:val="auto"/>
         </w:rPr>
-        <w:t>y considers a viable enough product that is integrated into the university LearnJCU menu options</w:t>
+        <w:t xml:space="preserve">y considers a viable enough product that is integrated into the university </w:t>
+      </w:r>
+      <w:proofErr w:type="spellStart"/>
+      <w:r>
+        <w:rPr>
+          <w:color w:val="auto"/>
+        </w:rPr>
+        <w:t>LearnJCU</w:t>
+      </w:r>
+      <w:proofErr w:type="spellEnd"/>
+      <w:r>
+        <w:rPr>
+          <w:color w:val="auto"/>
+        </w:rPr>
+        <w:t xml:space="preserve"> menu options</w:t>
       </w:r>
     </w:p>
     <w:p>
@@ -2835,7 +2962,7 @@
     <w:tbl>
       <w:tblPr>
         <w:tblStyle w:val="a0"/>
-        <w:tblW w:w="6047" w:type="dxa"/>
+        <w:tblW w:w="9613" w:type="dxa"/>
         <w:tblBorders>
           <w:top w:val="single" w:sz="4" w:space="0" w:color="000000"/>
           <w:left w:val="single" w:sz="4" w:space="0" w:color="000000"/>
@@ -2850,7 +2977,7 @@
       <w:tblGrid>
         <w:gridCol w:w="368"/>
         <w:gridCol w:w="3317"/>
-        <w:gridCol w:w="2362"/>
+        <w:gridCol w:w="5928"/>
       </w:tblGrid>
       <w:tr>
         <w:tc>
@@ -2889,7 +3016,7 @@
         </w:tc>
         <w:tc>
           <w:tcPr>
-            <w:tcW w:w="2362" w:type="dxa"/>
+            <w:tcW w:w="5928" w:type="dxa"/>
             <w:shd w:val="clear" w:color="auto" w:fill="CCCCCC"/>
           </w:tcPr>
           <w:p>
@@ -2931,14 +3058,61 @@
               <w:spacing w:after="160" w:line="259" w:lineRule="auto"/>
             </w:pPr>
             <w:r>
-              <w:t>James Kastner</w:t>
-            </w:r>
+              <w:t xml:space="preserve">James </w:t>
+            </w:r>
+            <w:proofErr w:type="spellStart"/>
+            <w:r>
+              <w:t>Kastner</w:t>
+            </w:r>
+            <w:proofErr w:type="spellEnd"/>
           </w:p>
         </w:tc>
         <w:tc>
           <w:tcPr>
-            <w:tcW w:w="2362" w:type="dxa"/>
+            <w:tcW w:w="5928" w:type="dxa"/>
           </w:tcPr>
+          <w:p>
+            <w:r>
+              <w:t xml:space="preserve">Decision making was </w:t>
+            </w:r>
+          </w:p>
+          <w:p>
+            <w:r>
+              <w:tab/>
+              <w:t xml:space="preserve">James - Worked towards </w:t>
+            </w:r>
+            <w:proofErr w:type="spellStart"/>
+            <w:r>
+              <w:t>finalising</w:t>
+            </w:r>
+            <w:proofErr w:type="spellEnd"/>
+            <w:r>
+              <w:t xml:space="preserve"> the decision based </w:t>
+            </w:r>
+            <w:r>
+              <w:tab/>
+              <w:t>on the discussions of the group</w:t>
+            </w:r>
+          </w:p>
+          <w:p>
+            <w:pPr>
+              <w:spacing w:after="160" w:line="259" w:lineRule="auto"/>
+              <w:rPr>
+                <w:i/>
+              </w:rPr>
+            </w:pPr>
+          </w:p>
+          <w:p>
+            <w:r>
+              <w:t>Leader</w:t>
+            </w:r>
+          </w:p>
+          <w:p>
+            <w:r>
+              <w:tab/>
+              <w:t>James - Kept the group on track</w:t>
+            </w:r>
+          </w:p>
           <w:p>
             <w:pPr>
               <w:spacing w:after="160" w:line="259" w:lineRule="auto"/>
@@ -2972,14 +3146,42 @@
               <w:spacing w:after="160" w:line="259" w:lineRule="auto"/>
             </w:pPr>
             <w:r>
-              <w:t>Alicia Libera</w:t>
-            </w:r>
+              <w:t xml:space="preserve">Alicia </w:t>
+            </w:r>
+            <w:proofErr w:type="spellStart"/>
+            <w:r>
+              <w:t>Libera</w:t>
+            </w:r>
+            <w:proofErr w:type="spellEnd"/>
           </w:p>
         </w:tc>
         <w:tc>
           <w:tcPr>
-            <w:tcW w:w="2362" w:type="dxa"/>
+            <w:tcW w:w="5928" w:type="dxa"/>
           </w:tcPr>
+          <w:p>
+            <w:r>
+              <w:t>Encourager</w:t>
+            </w:r>
+          </w:p>
+          <w:p>
+            <w:r>
+              <w:tab/>
+              <w:t xml:space="preserve">Alicia – Ensured that ideas and suggestions were </w:t>
+            </w:r>
+            <w:r>
+              <w:tab/>
+              <w:t xml:space="preserve">acknowledged and provided positive and constructive </w:t>
+            </w:r>
+            <w:r>
+              <w:tab/>
+              <w:t xml:space="preserve">feedback if she could see that there was a reluctance to </w:t>
+            </w:r>
+            <w:r>
+              <w:tab/>
+              <w:t>expand on a suggestion</w:t>
+            </w:r>
+          </w:p>
           <w:p>
             <w:pPr>
               <w:spacing w:after="160" w:line="259" w:lineRule="auto"/>
@@ -3019,8 +3221,32 @@
         </w:tc>
         <w:tc>
           <w:tcPr>
-            <w:tcW w:w="2362" w:type="dxa"/>
+            <w:tcW w:w="5928" w:type="dxa"/>
           </w:tcPr>
+          <w:p>
+            <w:proofErr w:type="spellStart"/>
+            <w:r>
+              <w:t>Summariser</w:t>
+            </w:r>
+            <w:proofErr w:type="spellEnd"/>
+            <w:r>
+              <w:t>/Clarifier</w:t>
+            </w:r>
+          </w:p>
+          <w:p>
+            <w:r>
+              <w:tab/>
+              <w:t xml:space="preserve">Michael – Clarified with the group the direction </w:t>
+            </w:r>
+            <w:r>
+              <w:tab/>
+              <w:t xml:space="preserve">discussions were taking and paraphrased those </w:t>
+            </w:r>
+            <w:r>
+              <w:tab/>
+              <w:t>ideas/suggestion back to the group for clarification</w:t>
+            </w:r>
+          </w:p>
           <w:p>
             <w:pPr>
               <w:spacing w:after="160" w:line="259" w:lineRule="auto"/>
@@ -3060,8 +3286,27 @@
         </w:tc>
         <w:tc>
           <w:tcPr>
-            <w:tcW w:w="2362" w:type="dxa"/>
+            <w:tcW w:w="5928" w:type="dxa"/>
           </w:tcPr>
+          <w:p>
+            <w:r>
+              <w:t>Recorder</w:t>
+            </w:r>
+          </w:p>
+          <w:p>
+            <w:r>
+              <w:tab/>
+              <w:t xml:space="preserve">Belle – recorded notes in a clear and articulate manner, </w:t>
+            </w:r>
+            <w:r>
+              <w:tab/>
+              <w:t xml:space="preserve">ensured there were follow-ups, and collated the </w:t>
+            </w:r>
+            <w:r>
+              <w:tab/>
+              <w:t xml:space="preserve">information. </w:t>
+            </w:r>
+          </w:p>
           <w:p>
             <w:pPr>
               <w:spacing w:after="160" w:line="259" w:lineRule="auto"/>
@@ -3101,8 +3346,29 @@
         </w:tc>
         <w:tc>
           <w:tcPr>
-            <w:tcW w:w="2362" w:type="dxa"/>
+            <w:tcW w:w="5928" w:type="dxa"/>
           </w:tcPr>
+          <w:p>
+            <w:r>
+              <w:t>Compromiser</w:t>
+            </w:r>
+          </w:p>
+          <w:p>
+            <w:pPr>
+              <w:ind w:firstLine="720"/>
+            </w:pPr>
+            <w:r>
+              <w:t xml:space="preserve">Scott – Provided ideas on how to resolve suggested if </w:t>
+            </w:r>
+            <w:r>
+              <w:tab/>
+              <w:t xml:space="preserve">there to many ideas to be able to form reasonable way </w:t>
+            </w:r>
+            <w:r>
+              <w:tab/>
+              <w:t>forward</w:t>
+            </w:r>
+          </w:p>
           <w:p>
             <w:pPr>
               <w:spacing w:after="160" w:line="259" w:lineRule="auto"/>
@@ -3117,6 +3383,190 @@
     <w:p>
       <w:pPr>
         <w:spacing w:line="240" w:lineRule="auto"/>
+        <w:rPr>
+          <w:color w:val="2E75B5"/>
+          <w:sz w:val="26"/>
+          <w:szCs w:val="26"/>
+        </w:rPr>
+      </w:pPr>
+    </w:p>
+    <w:p>
+      <w:pPr>
+        <w:spacing w:after="0" w:line="240" w:lineRule="auto"/>
+      </w:pPr>
+      <w:r>
+        <w:t>Ideas Person</w:t>
+      </w:r>
+    </w:p>
+    <w:p>
+      <w:pPr>
+        <w:spacing w:after="0" w:line="240" w:lineRule="auto"/>
+      </w:pPr>
+      <w:r>
+        <w:tab/>
+        <w:t>This role was spread evenly among the group, as each topic arose, each team member was able to speak openly about how they through criteria could be met and then the other roles team members responded accordingly. Due to the scope of the project and no one person specifically identified themselves solely as a decision maker</w:t>
+      </w:r>
+    </w:p>
+    <w:p>
+      <w:pPr>
+        <w:spacing w:after="0" w:line="240" w:lineRule="auto"/>
+      </w:pPr>
+      <w:r>
+        <w:t>Evaluator</w:t>
+      </w:r>
+    </w:p>
+    <w:p>
+      <w:pPr>
+        <w:spacing w:after="0" w:line="240" w:lineRule="auto"/>
+      </w:pPr>
+      <w:r>
+        <w:tab/>
+        <w:t>Each team contributed when other team members made contributions to the discussions, so this role was filled by those who had suggestions or questions on an as need basis</w:t>
+      </w:r>
+    </w:p>
+    <w:p>
+      <w:pPr>
+        <w:spacing w:after="0" w:line="240" w:lineRule="auto"/>
+      </w:pPr>
+      <w:r>
+        <w:t>Recorder</w:t>
+      </w:r>
+    </w:p>
+    <w:p>
+      <w:pPr>
+        <w:spacing w:after="0" w:line="240" w:lineRule="auto"/>
+      </w:pPr>
+    </w:p>
+    <w:p>
+      <w:pPr>
+        <w:spacing w:after="0" w:line="240" w:lineRule="auto"/>
+      </w:pPr>
+      <w:r>
+        <w:t xml:space="preserve">The team agreed that each member contributed to each role however each team member had personal strengths in specific </w:t>
+      </w:r>
+      <w:proofErr w:type="gramStart"/>
+      <w:r>
+        <w:t>areas,</w:t>
+      </w:r>
+      <w:proofErr w:type="gramEnd"/>
+      <w:r>
+        <w:t xml:space="preserve"> we determined we were flexible within the roles we occupy</w:t>
+      </w:r>
+    </w:p>
+    <w:p>
+      <w:pPr>
+        <w:spacing w:after="0" w:line="240" w:lineRule="auto"/>
+      </w:pPr>
+    </w:p>
+    <w:p>
+      <w:pPr>
+        <w:spacing w:after="0" w:line="240" w:lineRule="auto"/>
+      </w:pPr>
+    </w:p>
+    <w:p>
+      <w:pPr>
+        <w:spacing w:after="0" w:line="240" w:lineRule="auto"/>
+      </w:pPr>
+      <w:r>
+        <w:lastRenderedPageBreak/>
+        <w:t>We acknowledge that if people are assigned to one specific role, and stayed only within that role then this would be detrimental to the group. Problems would include</w:t>
+      </w:r>
+      <w:r>
+        <w:t>:</w:t>
+      </w:r>
+    </w:p>
+    <w:p>
+      <w:pPr>
+        <w:spacing w:after="0" w:line="240" w:lineRule="auto"/>
+        <w:ind w:firstLine="720"/>
+      </w:pPr>
+      <w:r>
+        <w:t>L</w:t>
+      </w:r>
+      <w:r>
+        <w:t>ess cohesion in working towards the end goal</w:t>
+      </w:r>
+    </w:p>
+    <w:p>
+      <w:pPr>
+        <w:spacing w:after="0" w:line="240" w:lineRule="auto"/>
+        <w:ind w:firstLine="720"/>
+      </w:pPr>
+      <w:r>
+        <w:t>L</w:t>
+      </w:r>
+      <w:r>
+        <w:t>ack of enthusiasm</w:t>
+      </w:r>
+    </w:p>
+    <w:p>
+      <w:pPr>
+        <w:spacing w:after="0" w:line="240" w:lineRule="auto"/>
+        <w:ind w:left="1134" w:hanging="414"/>
+      </w:pPr>
+      <w:r>
+        <w:t>T</w:t>
+      </w:r>
+      <w:r>
+        <w:t xml:space="preserve">he feeling of being unimportant (people) would allocate importance to roles </w:t>
+      </w:r>
+      <w:proofErr w:type="spellStart"/>
+      <w:r>
+        <w:t>eg</w:t>
+      </w:r>
+      <w:proofErr w:type="spellEnd"/>
+      <w:r>
+        <w:t xml:space="preserve"> leader v’s recorder</w:t>
+      </w:r>
+    </w:p>
+    <w:p>
+      <w:pPr>
+        <w:spacing w:after="0" w:line="240" w:lineRule="auto"/>
+        <w:ind w:left="1134" w:hanging="414"/>
+      </w:pPr>
+      <w:r>
+        <w:t>Lack of team support other team members</w:t>
+      </w:r>
+    </w:p>
+    <w:p>
+      <w:pPr>
+        <w:spacing w:after="0" w:line="240" w:lineRule="auto"/>
+        <w:ind w:left="1134" w:hanging="414"/>
+      </w:pPr>
+      <w:r>
+        <w:t xml:space="preserve">Failing to </w:t>
+      </w:r>
+      <w:proofErr w:type="spellStart"/>
+      <w:r>
+        <w:t>utilise</w:t>
+      </w:r>
+      <w:proofErr w:type="spellEnd"/>
+      <w:r>
+        <w:t xml:space="preserve"> skills of others which would be </w:t>
+      </w:r>
+      <w:proofErr w:type="spellStart"/>
+      <w:r>
+        <w:t>demoralising</w:t>
+      </w:r>
+      <w:proofErr w:type="spellEnd"/>
+    </w:p>
+    <w:p>
+      <w:pPr>
+        <w:spacing w:after="0" w:line="240" w:lineRule="auto"/>
+        <w:ind w:left="1134" w:hanging="414"/>
+      </w:pPr>
+      <w:r>
+        <w:t xml:space="preserve">Lack of </w:t>
+      </w:r>
+      <w:proofErr w:type="spellStart"/>
+      <w:r>
+        <w:t>self development</w:t>
+      </w:r>
+      <w:proofErr w:type="spellEnd"/>
+    </w:p>
+    <w:p>
+      <w:pPr>
+        <w:spacing w:after="0" w:line="240" w:lineRule="auto"/>
         <w:rPr>
           <w:color w:val="2E75B5"/>
           <w:sz w:val="26"/>
@@ -3130,8 +3580,7 @@
           <w:ilvl w:val="0"/>
           <w:numId w:val="1"/>
         </w:numPr>
-        <w:spacing w:line="240" w:lineRule="auto"/>
-        <w:contextualSpacing/>
+        <w:spacing w:after="0" w:line="240" w:lineRule="auto"/>
         <w:rPr>
           <w:i/>
           <w:color w:val="2E75B5"/>
@@ -3150,9 +3599,8 @@
     </w:p>
     <w:p>
       <w:pPr>
-        <w:spacing w:line="240" w:lineRule="auto"/>
+        <w:spacing w:after="0" w:line="240" w:lineRule="auto"/>
         <w:ind w:left="360"/>
-        <w:contextualSpacing/>
         <w:rPr>
           <w:i/>
           <w:color w:val="2E75B5"/>
@@ -3163,9 +3611,8 @@
     </w:p>
     <w:p>
       <w:pPr>
-        <w:spacing w:line="240" w:lineRule="auto"/>
+        <w:spacing w:after="0" w:line="240" w:lineRule="auto"/>
         <w:ind w:left="360"/>
-        <w:contextualSpacing/>
         <w:rPr>
           <w:i/>
           <w:color w:val="auto"/>
@@ -3186,15 +3633,14 @@
           <w:ilvl w:val="6"/>
           <w:numId w:val="1"/>
         </w:numPr>
-        <w:spacing w:line="240" w:lineRule="auto"/>
+        <w:spacing w:after="0" w:line="240" w:lineRule="auto"/>
         <w:ind w:left="851"/>
-        <w:rPr>
-          <w:i/>
-          <w:color w:val="auto"/>
-        </w:rPr>
-      </w:pPr>
-      <w:bookmarkStart w:id="0" w:name="_GoBack"/>
-      <w:bookmarkEnd w:id="0"/>
+        <w:contextualSpacing w:val="0"/>
+        <w:rPr>
+          <w:i/>
+          <w:color w:val="auto"/>
+        </w:rPr>
+      </w:pPr>
       <w:r>
         <w:rPr>
           <w:i/>
@@ -3210,8 +3656,9 @@
           <w:ilvl w:val="6"/>
           <w:numId w:val="1"/>
         </w:numPr>
-        <w:spacing w:line="240" w:lineRule="auto"/>
+        <w:spacing w:after="0" w:line="240" w:lineRule="auto"/>
         <w:ind w:left="851"/>
+        <w:contextualSpacing w:val="0"/>
         <w:rPr>
           <w:i/>
           <w:color w:val="auto"/>
@@ -3232,8 +3679,9 @@
           <w:ilvl w:val="6"/>
           <w:numId w:val="1"/>
         </w:numPr>
-        <w:spacing w:line="240" w:lineRule="auto"/>
+        <w:spacing w:after="0" w:line="240" w:lineRule="auto"/>
         <w:ind w:left="851"/>
+        <w:contextualSpacing w:val="0"/>
         <w:rPr>
           <w:i/>
           <w:color w:val="auto"/>
@@ -3254,8 +3702,9 @@
           <w:ilvl w:val="6"/>
           <w:numId w:val="1"/>
         </w:numPr>
-        <w:spacing w:line="240" w:lineRule="auto"/>
+        <w:spacing w:after="0" w:line="240" w:lineRule="auto"/>
         <w:ind w:left="851"/>
+        <w:contextualSpacing w:val="0"/>
         <w:rPr>
           <w:i/>
           <w:color w:val="auto"/>
@@ -3271,20 +3720,18 @@
     </w:p>
     <w:p>
       <w:pPr>
-        <w:spacing w:line="240" w:lineRule="auto"/>
+        <w:spacing w:after="0" w:line="240" w:lineRule="auto"/>
         <w:ind w:left="360"/>
-        <w:contextualSpacing/>
-        <w:rPr>
-          <w:i/>
-          <w:color w:val="auto"/>
-        </w:rPr>
-      </w:pPr>
-    </w:p>
-    <w:p>
-      <w:pPr>
-        <w:spacing w:line="240" w:lineRule="auto"/>
+        <w:rPr>
+          <w:i/>
+          <w:color w:val="auto"/>
+        </w:rPr>
+      </w:pPr>
+    </w:p>
+    <w:p>
+      <w:pPr>
+        <w:spacing w:after="0" w:line="240" w:lineRule="auto"/>
         <w:ind w:left="360"/>
-        <w:contextualSpacing/>
         <w:rPr>
           <w:i/>
           <w:color w:val="auto"/>
@@ -3300,9 +3747,8 @@
     </w:p>
     <w:p>
       <w:pPr>
-        <w:spacing w:line="240" w:lineRule="auto"/>
+        <w:spacing w:after="0" w:line="240" w:lineRule="auto"/>
         <w:ind w:left="360"/>
-        <w:contextualSpacing/>
         <w:rPr>
           <w:i/>
           <w:color w:val="auto"/>
@@ -3316,19 +3762,29 @@
           <w:ilvl w:val="6"/>
           <w:numId w:val="2"/>
         </w:numPr>
-        <w:spacing w:line="240" w:lineRule="auto"/>
+        <w:spacing w:after="0" w:line="240" w:lineRule="auto"/>
         <w:ind w:left="851"/>
-        <w:rPr>
-          <w:i/>
-          <w:color w:val="auto"/>
-        </w:rPr>
-      </w:pPr>
-      <w:r>
-        <w:rPr>
-          <w:i/>
-          <w:color w:val="auto"/>
-        </w:rPr>
-        <w:t>GitHub – JAMBS</w:t>
+        <w:contextualSpacing w:val="0"/>
+        <w:rPr>
+          <w:i/>
+          <w:color w:val="auto"/>
+        </w:rPr>
+      </w:pPr>
+      <w:proofErr w:type="spellStart"/>
+      <w:r>
+        <w:rPr>
+          <w:i/>
+          <w:color w:val="auto"/>
+        </w:rPr>
+        <w:t>GitHub</w:t>
+      </w:r>
+      <w:proofErr w:type="spellEnd"/>
+      <w:r>
+        <w:rPr>
+          <w:i/>
+          <w:color w:val="auto"/>
+        </w:rPr>
+        <w:t xml:space="preserve"> – JAMBS</w:t>
       </w:r>
     </w:p>
     <w:p>
@@ -3338,8 +3794,9 @@
           <w:ilvl w:val="6"/>
           <w:numId w:val="2"/>
         </w:numPr>
-        <w:spacing w:line="240" w:lineRule="auto"/>
+        <w:spacing w:after="0" w:line="240" w:lineRule="auto"/>
         <w:ind w:left="851"/>
+        <w:contextualSpacing w:val="0"/>
         <w:rPr>
           <w:i/>
           <w:color w:val="auto"/>
@@ -3360,8 +3817,9 @@
           <w:ilvl w:val="6"/>
           <w:numId w:val="2"/>
         </w:numPr>
-        <w:spacing w:line="240" w:lineRule="auto"/>
+        <w:spacing w:after="0" w:line="240" w:lineRule="auto"/>
         <w:ind w:left="851"/>
+        <w:contextualSpacing w:val="0"/>
         <w:rPr>
           <w:i/>
           <w:color w:val="auto"/>
@@ -3382,13 +3840,15 @@
           <w:ilvl w:val="6"/>
           <w:numId w:val="2"/>
         </w:numPr>
-        <w:spacing w:line="240" w:lineRule="auto"/>
+        <w:spacing w:after="0" w:line="240" w:lineRule="auto"/>
         <w:ind w:left="851"/>
-        <w:rPr>
-          <w:i/>
-          <w:color w:val="auto"/>
-        </w:rPr>
-      </w:pPr>
+        <w:contextualSpacing w:val="0"/>
+        <w:rPr>
+          <w:i/>
+          <w:color w:val="auto"/>
+        </w:rPr>
+      </w:pPr>
+      <w:proofErr w:type="spellStart"/>
       <w:r>
         <w:rPr>
           <w:i/>
@@ -3396,23 +3856,22 @@
         </w:rPr>
         <w:t>GoogleDrive</w:t>
       </w:r>
-    </w:p>
-    <w:p>
-      <w:pPr>
-        <w:spacing w:line="240" w:lineRule="auto"/>
+      <w:proofErr w:type="spellEnd"/>
+    </w:p>
+    <w:p>
+      <w:pPr>
+        <w:spacing w:after="0" w:line="240" w:lineRule="auto"/>
         <w:ind w:left="360"/>
-        <w:contextualSpacing/>
-        <w:rPr>
-          <w:i/>
-          <w:color w:val="auto"/>
-        </w:rPr>
-      </w:pPr>
-    </w:p>
-    <w:p>
-      <w:pPr>
-        <w:spacing w:line="240" w:lineRule="auto"/>
+        <w:rPr>
+          <w:i/>
+          <w:color w:val="auto"/>
+        </w:rPr>
+      </w:pPr>
+    </w:p>
+    <w:p>
+      <w:pPr>
+        <w:spacing w:after="0" w:line="240" w:lineRule="auto"/>
         <w:ind w:left="360"/>
-        <w:contextualSpacing/>
         <w:rPr>
           <w:i/>
           <w:color w:val="auto"/>
@@ -3428,20 +3887,18 @@
     </w:p>
     <w:p>
       <w:pPr>
-        <w:spacing w:line="240" w:lineRule="auto"/>
+        <w:spacing w:after="0" w:line="240" w:lineRule="auto"/>
         <w:ind w:left="360"/>
-        <w:contextualSpacing/>
-        <w:rPr>
-          <w:i/>
-          <w:color w:val="auto"/>
-        </w:rPr>
-      </w:pPr>
-    </w:p>
-    <w:p>
-      <w:pPr>
-        <w:spacing w:line="240" w:lineRule="auto"/>
+        <w:rPr>
+          <w:i/>
+          <w:color w:val="auto"/>
+        </w:rPr>
+      </w:pPr>
+    </w:p>
+    <w:p>
+      <w:pPr>
+        <w:spacing w:after="0" w:line="240" w:lineRule="auto"/>
         <w:ind w:left="360"/>
-        <w:contextualSpacing/>
         <w:rPr>
           <w:i/>
           <w:color w:val="auto"/>
@@ -3464,9 +3921,8 @@
     </w:p>
     <w:p>
       <w:pPr>
-        <w:spacing w:line="240" w:lineRule="auto"/>
+        <w:spacing w:after="0" w:line="240" w:lineRule="auto"/>
         <w:ind w:left="360"/>
-        <w:contextualSpacing/>
         <w:rPr>
           <w:i/>
           <w:color w:val="auto"/>
@@ -3482,6 +3938,7 @@
     </w:p>
     <w:p>
       <w:pPr>
+        <w:spacing w:after="0" w:line="240" w:lineRule="auto"/>
         <w:rPr>
           <w:rFonts w:ascii="Arial" w:hAnsi="Arial" w:cs="Arial"/>
           <w:sz w:val="20"/>
@@ -3501,6 +3958,7 @@
         </w:pBdr>
         <w:spacing w:after="0" w:line="240" w:lineRule="auto"/>
         <w:ind w:left="709"/>
+        <w:contextualSpacing w:val="0"/>
         <w:rPr>
           <w:rFonts w:ascii="Arial" w:hAnsi="Arial" w:cs="Arial"/>
           <w:sz w:val="20"/>
@@ -3528,6 +3986,7 @@
         </w:pBdr>
         <w:spacing w:after="0" w:line="240" w:lineRule="auto"/>
         <w:ind w:left="1134"/>
+        <w:contextualSpacing w:val="0"/>
         <w:rPr>
           <w:rFonts w:ascii="Arial" w:hAnsi="Arial" w:cs="Arial"/>
           <w:sz w:val="20"/>
@@ -3555,6 +4014,7 @@
         </w:pBdr>
         <w:spacing w:after="0" w:line="240" w:lineRule="auto"/>
         <w:ind w:left="1134"/>
+        <w:contextualSpacing w:val="0"/>
         <w:rPr>
           <w:rFonts w:ascii="Arial" w:hAnsi="Arial" w:cs="Arial"/>
           <w:sz w:val="20"/>
@@ -3598,6 +4058,7 @@
         </w:pBdr>
         <w:spacing w:after="0" w:line="240" w:lineRule="auto"/>
         <w:ind w:left="1134"/>
+        <w:contextualSpacing w:val="0"/>
         <w:rPr>
           <w:rFonts w:ascii="Arial" w:hAnsi="Arial" w:cs="Arial"/>
           <w:sz w:val="20"/>
@@ -3625,6 +4086,7 @@
         </w:pBdr>
         <w:spacing w:after="0" w:line="240" w:lineRule="auto"/>
         <w:ind w:left="1134"/>
+        <w:contextualSpacing w:val="0"/>
         <w:rPr>
           <w:rFonts w:ascii="Arial" w:hAnsi="Arial" w:cs="Arial"/>
           <w:sz w:val="20"/>
@@ -3652,6 +4114,7 @@
         </w:pBdr>
         <w:spacing w:after="0" w:line="240" w:lineRule="auto"/>
         <w:ind w:left="1134"/>
+        <w:contextualSpacing w:val="0"/>
         <w:rPr>
           <w:rFonts w:ascii="Arial" w:hAnsi="Arial" w:cs="Arial"/>
           <w:sz w:val="20"/>
@@ -3679,6 +4142,7 @@
         </w:pBdr>
         <w:spacing w:after="0" w:line="240" w:lineRule="auto"/>
         <w:ind w:left="1134"/>
+        <w:contextualSpacing w:val="0"/>
         <w:rPr>
           <w:rFonts w:ascii="Arial" w:hAnsi="Arial" w:cs="Arial"/>
           <w:sz w:val="20"/>
@@ -3706,6 +4170,7 @@
         </w:pBdr>
         <w:spacing w:after="0" w:line="240" w:lineRule="auto"/>
         <w:ind w:left="1134"/>
+        <w:contextualSpacing w:val="0"/>
         <w:rPr>
           <w:rFonts w:ascii="Arial" w:hAnsi="Arial" w:cs="Arial"/>
           <w:sz w:val="20"/>
@@ -3733,6 +4198,7 @@
         </w:pBdr>
         <w:spacing w:after="0" w:line="240" w:lineRule="auto"/>
         <w:ind w:left="1134"/>
+        <w:contextualSpacing w:val="0"/>
         <w:rPr>
           <w:rFonts w:ascii="Arial" w:hAnsi="Arial" w:cs="Arial"/>
           <w:sz w:val="20"/>
@@ -3745,7 +4211,6 @@
           <w:sz w:val="20"/>
           <w:szCs w:val="20"/>
         </w:rPr>
-        <w:lastRenderedPageBreak/>
         <w:t xml:space="preserve">If there are any grievances, they can be discussed directly with the Chairperson and/or escalated, without bias, to Lindsay Ward (07) 4781 4619, </w:t>
       </w:r>
       <w:hyperlink r:id="rId10" w:history="1">
@@ -3770,6 +4235,40 @@
     </w:p>
     <w:p>
       <w:pPr>
+        <w:spacing w:after="0" w:line="240" w:lineRule="auto"/>
+        <w:ind w:left="360"/>
+        <w:rPr>
+          <w:i/>
+          <w:color w:val="auto"/>
+        </w:rPr>
+      </w:pPr>
+    </w:p>
+    <w:p>
+      <w:pPr>
+        <w:spacing w:after="0" w:line="240" w:lineRule="auto"/>
+        <w:ind w:left="360"/>
+        <w:rPr>
+          <w:i/>
+          <w:color w:val="auto"/>
+        </w:rPr>
+      </w:pPr>
+      <w:r>
+        <w:rPr>
+          <w:i/>
+          <w:color w:val="auto"/>
+        </w:rPr>
+        <w:t xml:space="preserve">We established at the beginning of the project that all team members are </w:t>
+      </w:r>
+      <w:r>
+        <w:rPr>
+          <w:i/>
+          <w:color w:val="auto"/>
+        </w:rPr>
+        <w:t>to contribute equally subject to the situation, if this fails the team leader will speak to them using conflict resolution strategies. Beyond that we would contact JCU Conflict Management and Resolution. If that fails s we escalate the raised concerns and speak with Lindsay Ward in an attempt to resolve any problems, and in that case would ask that Lindsay arbitrate on behalf of the group and then follow that final direction.</w:t>
+      </w:r>
+    </w:p>
+    <w:p>
+      <w:pPr>
         <w:spacing w:line="240" w:lineRule="auto"/>
         <w:ind w:left="360"/>
         <w:contextualSpacing/>
@@ -3786,23 +4285,9 @@
         <w:contextualSpacing/>
         <w:rPr>
           <w:i/>
-          <w:color w:val="auto"/>
-        </w:rPr>
-      </w:pPr>
-      <w:r>
-        <w:rPr>
-          <w:i/>
-          <w:color w:val="auto"/>
-        </w:rPr>
-        <w:t xml:space="preserve">We established at the beginning of the project that all team members are </w:t>
-      </w:r>
-      <w:r>
-        <w:rPr>
-          <w:i/>
-          <w:color w:val="auto"/>
-        </w:rPr>
-        <w:t>to contribute equally subject to the situation, if this fails the team leader will speak to them using conflict resolution strategies. Beyond that we would contact JCU Conflict Management and Resolution. If that fails s we escalate the raised concerns and speak with Lindsay Ward in an attempt to resolve any problems, and in that case would ask that Lindsay arbitrate on behalf of the group and then follow that final direction.</w:t>
-      </w:r>
+          <w:color w:val="2E75B5"/>
+        </w:rPr>
+      </w:pPr>
     </w:p>
     <w:p>
       <w:pPr>
@@ -3811,39 +4296,6 @@
         <w:contextualSpacing/>
         <w:rPr>
           <w:i/>
-          <w:color w:val="auto"/>
-        </w:rPr>
-      </w:pPr>
-    </w:p>
-    <w:p>
-      <w:pPr>
-        <w:spacing w:line="240" w:lineRule="auto"/>
-        <w:ind w:left="360"/>
-        <w:contextualSpacing/>
-        <w:rPr>
-          <w:i/>
-          <w:color w:val="auto"/>
-        </w:rPr>
-      </w:pPr>
-    </w:p>
-    <w:p>
-      <w:pPr>
-        <w:spacing w:line="240" w:lineRule="auto"/>
-        <w:ind w:left="360"/>
-        <w:contextualSpacing/>
-        <w:rPr>
-          <w:i/>
-          <w:color w:val="2E75B5"/>
-        </w:rPr>
-      </w:pPr>
-    </w:p>
-    <w:p>
-      <w:pPr>
-        <w:spacing w:line="240" w:lineRule="auto"/>
-        <w:ind w:left="360"/>
-        <w:contextualSpacing/>
-        <w:rPr>
-          <w:i/>
           <w:color w:val="2E75B5"/>
           <w:sz w:val="26"/>
           <w:szCs w:val="26"/>
@@ -3854,7 +4306,7 @@
       <w:pPr>
         <w:numPr>
           <w:ilvl w:val="0"/>
-          <w:numId w:val="2"/>
+          <w:numId w:val="4"/>
         </w:numPr>
         <w:spacing w:line="240" w:lineRule="auto"/>
         <w:contextualSpacing/>
@@ -4025,13 +4477,19 @@
     <w:p>
       <w:pPr>
         <w:pStyle w:val="Heading2"/>
+        <w:ind w:left="720"/>
+      </w:pPr>
+      <w:bookmarkStart w:id="0" w:name="_esrfpx5obfa" w:colFirst="0" w:colLast="0"/>
+      <w:bookmarkEnd w:id="0"/>
+    </w:p>
+    <w:p>
+      <w:pPr>
+        <w:pStyle w:val="Heading2"/>
         <w:numPr>
           <w:ilvl w:val="0"/>
-          <w:numId w:val="2"/>
+          <w:numId w:val="4"/>
         </w:numPr>
       </w:pPr>
-      <w:bookmarkStart w:id="1" w:name="_esrfpx5obfa" w:colFirst="0" w:colLast="0"/>
-      <w:bookmarkEnd w:id="1"/>
       <w:r>
         <w:rPr>
           <w:i/>
@@ -4244,11 +4702,13 @@
           <w:i/>
         </w:rPr>
       </w:pPr>
+      <w:bookmarkStart w:id="1" w:name="_GoBack"/>
+      <w:bookmarkEnd w:id="1"/>
     </w:p>
     <w:sectPr>
       <w:footerReference w:type="default" r:id="rId11"/>
       <w:pgSz w:w="11906" w:h="16838"/>
-      <w:pgMar w:top="1440" w:right="1440" w:bottom="1440" w:left="1440" w:header="0" w:footer="720" w:gutter="0"/>
+      <w:pgMar w:top="1440" w:right="1440" w:bottom="1135" w:left="1440" w:header="0" w:footer="720" w:gutter="0"/>
       <w:pgNumType w:start="1"/>
       <w:cols w:space="720"/>
     </w:sectPr>
@@ -4348,7 +4808,7 @@
                 <w:sz w:val="16"/>
                 <w:szCs w:val="16"/>
               </w:rPr>
-              <w:t>5</w:t>
+              <w:t>7</w:t>
             </w:r>
             <w:r>
               <w:rPr>
@@ -4401,7 +4861,7 @@
                 <w:sz w:val="16"/>
                 <w:szCs w:val="16"/>
               </w:rPr>
-              <w:t>6</w:t>
+              <w:t>7</w:t>
             </w:r>
             <w:r>
               <w:rPr>
@@ -4674,6 +5134,128 @@
     </w:lvl>
   </w:abstractNum>
   <w:abstractNum w:abstractNumId="2">
+    <w:nsid w:val="5A9145BE"/>
+    <w:multiLevelType w:val="multilevel"/>
+    <w:tmpl w:val="D72EB748"/>
+    <w:lvl w:ilvl="0">
+      <w:start w:val="11"/>
+      <w:numFmt w:val="decimal"/>
+      <w:lvlText w:val="%1)"/>
+      <w:lvlJc w:val="left"/>
+      <w:pPr>
+        <w:ind w:left="720" w:hanging="360"/>
+      </w:pPr>
+      <w:rPr>
+        <w:rFonts w:hint="default"/>
+        <w:u w:val="none"/>
+      </w:rPr>
+    </w:lvl>
+    <w:lvl w:ilvl="1">
+      <w:start w:val="1"/>
+      <w:numFmt w:val="lowerLetter"/>
+      <w:lvlText w:val="%2)"/>
+      <w:lvlJc w:val="left"/>
+      <w:pPr>
+        <w:ind w:left="1440" w:hanging="360"/>
+      </w:pPr>
+      <w:rPr>
+        <w:rFonts w:hint="default"/>
+        <w:u w:val="none"/>
+      </w:rPr>
+    </w:lvl>
+    <w:lvl w:ilvl="2">
+      <w:start w:val="1"/>
+      <w:numFmt w:val="lowerRoman"/>
+      <w:lvlText w:val="%3)"/>
+      <w:lvlJc w:val="right"/>
+      <w:pPr>
+        <w:ind w:left="2160" w:hanging="360"/>
+      </w:pPr>
+      <w:rPr>
+        <w:rFonts w:hint="default"/>
+        <w:u w:val="none"/>
+      </w:rPr>
+    </w:lvl>
+    <w:lvl w:ilvl="3">
+      <w:start w:val="1"/>
+      <w:numFmt w:val="decimal"/>
+      <w:lvlText w:val="(%4)"/>
+      <w:lvlJc w:val="left"/>
+      <w:pPr>
+        <w:ind w:left="2880" w:hanging="360"/>
+      </w:pPr>
+      <w:rPr>
+        <w:rFonts w:hint="default"/>
+        <w:u w:val="none"/>
+      </w:rPr>
+    </w:lvl>
+    <w:lvl w:ilvl="4">
+      <w:start w:val="1"/>
+      <w:numFmt w:val="lowerLetter"/>
+      <w:lvlText w:val="(%5)"/>
+      <w:lvlJc w:val="left"/>
+      <w:pPr>
+        <w:ind w:left="3600" w:hanging="360"/>
+      </w:pPr>
+      <w:rPr>
+        <w:rFonts w:hint="default"/>
+        <w:u w:val="none"/>
+      </w:rPr>
+    </w:lvl>
+    <w:lvl w:ilvl="5">
+      <w:start w:val="1"/>
+      <w:numFmt w:val="lowerRoman"/>
+      <w:lvlText w:val="(%6)"/>
+      <w:lvlJc w:val="right"/>
+      <w:pPr>
+        <w:ind w:left="4320" w:hanging="360"/>
+      </w:pPr>
+      <w:rPr>
+        <w:rFonts w:hint="default"/>
+        <w:u w:val="none"/>
+      </w:rPr>
+    </w:lvl>
+    <w:lvl w:ilvl="6">
+      <w:start w:val="1"/>
+      <w:numFmt w:val="decimal"/>
+      <w:lvlText w:val="%7."/>
+      <w:lvlJc w:val="left"/>
+      <w:pPr>
+        <w:ind w:left="5040" w:hanging="360"/>
+      </w:pPr>
+      <w:rPr>
+        <w:rFonts w:hint="default"/>
+        <w:u w:val="none"/>
+      </w:rPr>
+    </w:lvl>
+    <w:lvl w:ilvl="7">
+      <w:start w:val="1"/>
+      <w:numFmt w:val="lowerLetter"/>
+      <w:lvlText w:val="%8."/>
+      <w:lvlJc w:val="left"/>
+      <w:pPr>
+        <w:ind w:left="5760" w:hanging="360"/>
+      </w:pPr>
+      <w:rPr>
+        <w:rFonts w:hint="default"/>
+        <w:u w:val="none"/>
+      </w:rPr>
+    </w:lvl>
+    <w:lvl w:ilvl="8">
+      <w:start w:val="1"/>
+      <w:numFmt w:val="lowerRoman"/>
+      <w:lvlText w:val="%9."/>
+      <w:lvlJc w:val="right"/>
+      <w:pPr>
+        <w:ind w:left="6480" w:hanging="360"/>
+      </w:pPr>
+      <w:rPr>
+        <w:rFonts w:hint="default"/>
+        <w:u w:val="none"/>
+      </w:rPr>
+    </w:lvl>
+  </w:abstractNum>
+  <w:abstractNum w:abstractNumId="3">
     <w:nsid w:val="72F56613"/>
     <w:multiLevelType w:val="multilevel"/>
     <w:tmpl w:val="D0CE284E"/>
@@ -4790,10 +5372,13 @@
     <w:abstractNumId w:val="0"/>
   </w:num>
   <w:num w:numId="2">
-    <w:abstractNumId w:val="2"/>
+    <w:abstractNumId w:val="3"/>
   </w:num>
   <w:num w:numId="3">
     <w:abstractNumId w:val="1"/>
+  </w:num>
+  <w:num w:numId="4">
+    <w:abstractNumId w:val="2"/>
   </w:num>
 </w:numbering>
 </file>

</xml_diff>

<commit_message>
first draft of assignment
</commit_message>
<xml_diff>
--- a/CP2408 Assessment Item 1 completed.docx
+++ b/CP2408 Assessment Item 1 completed.docx
@@ -4544,6 +4544,8 @@
         <w:br/>
         <w:t>Action items for Team members:</w:t>
       </w:r>
+      <w:bookmarkStart w:id="1" w:name="_GoBack"/>
+      <w:bookmarkEnd w:id="1"/>
     </w:p>
     <w:tbl>
       <w:tblPr>
@@ -4702,8 +4704,6 @@
           <w:i/>
         </w:rPr>
       </w:pPr>
-      <w:bookmarkStart w:id="1" w:name="_GoBack"/>
-      <w:bookmarkEnd w:id="1"/>
     </w:p>
     <w:sectPr>
       <w:footerReference w:type="default" r:id="rId11"/>

</xml_diff>